<commit_message>
Methods write up for generating individual lengths form SA data
</commit_message>
<xml_diff>
--- a/Montserrat/Alex_length/Methods to convert SA data to individual lengths.docx
+++ b/Montserrat/Alex_length/Methods to convert SA data to individual lengths.docx
@@ -100,7 +100,24 @@
         <w:t xml:space="preserve"> (version 1.0-7). This function generates random deviates for sp</w:t>
       </w:r>
       <w:r>
-        <w:t>ecified parameters. The output o</w:t>
+        <w:t>ecified parameters</w:t>
+      </w:r>
+      <w:r>
+        <w:t xml:space="preserve"> </w:t>
+      </w:r>
+      <w:r>
+        <w:t xml:space="preserve">(n, a, b, mean, </w:t>
+      </w:r>
+      <w:proofErr w:type="spellStart"/>
+      <w:r>
+        <w:t>sd</w:t>
+      </w:r>
+      <w:proofErr w:type="spellEnd"/>
+      <w:r>
+        <w:t>)</w:t>
+      </w:r>
+      <w:r>
+        <w:t>. The output o</w:t>
       </w:r>
       <w:r>
         <w:t xml:space="preserve">f this function is </w:t>
@@ -112,19 +129,59 @@
         <w:t xml:space="preserve">n </w:t>
       </w:r>
       <w:r>
-        <w:t xml:space="preserve">randomly generated numbers from a truncated normal distribution with a lower bound at the minimum size </w:t>
+        <w:t>randomly generated numbers from a truncated normal distribution with a lower bound</w:t>
+      </w:r>
+      <w:r>
+        <w:t xml:space="preserve"> (</w:t>
+      </w:r>
+      <w:proofErr w:type="spellStart"/>
+      <w:r>
+        <w:rPr>
+          <w:i/>
+        </w:rPr>
+        <w:t>a</w:t>
+      </w:r>
+      <w:proofErr w:type="spellEnd"/>
+      <w:r>
+        <w:t>)</w:t>
+      </w:r>
+      <w:r>
+        <w:t xml:space="preserve"> at the minimum size </w:t>
       </w:r>
       <w:r>
         <w:t>recorded</w:t>
       </w:r>
       <w:r>
-        <w:t xml:space="preserve"> and upper bound the maximum around the recorded mean value. </w:t>
-      </w:r>
-      <w:r>
-        <w:t xml:space="preserve">The standard deviation was left to the default value of 1. </w:t>
+        <w:t xml:space="preserve"> and upper bound </w:t>
+      </w:r>
+      <w:r>
+        <w:t>(</w:t>
+      </w:r>
+      <w:proofErr w:type="spellStart"/>
+      <w:r>
+        <w:rPr>
+          <w:i/>
+        </w:rPr>
+        <w:t>b</w:t>
+      </w:r>
+      <w:proofErr w:type="spellEnd"/>
+      <w:r>
+        <w:t xml:space="preserve">) </w:t>
+      </w:r>
+      <w:r>
+        <w:t>the</w:t>
+      </w:r>
+      <w:r>
+        <w:t xml:space="preserve"> maximum around the recorded mean value. </w:t>
+      </w:r>
+      <w:r>
+        <w:t>The standard deviation</w:t>
       </w:r>
       <w:bookmarkStart w:id="0" w:name="_GoBack"/>
       <w:bookmarkEnd w:id="0"/>
+      <w:r>
+        <w:t xml:space="preserve"> was left to the default value of 1. </w:t>
+      </w:r>
       <w:r>
         <w:t xml:space="preserve">The function was applied to every recorded observation where </w:t>
       </w:r>

</xml_diff>